<commit_message>
aiinthewild Lab5 - Hide tested
</commit_message>
<xml_diff>
--- a/AI_In_Wild/Lab5/Lab5-BT in C++.docx
+++ b/AI_In_Wild/Lab5/Lab5-BT in C++.docx
@@ -1,6 +1,6 @@
 
 <file path=word/document.xml><?xml version="1.0" encoding="utf-8"?>
-<w:document xmlns:wpc="http://schemas.microsoft.com/office/word/2010/wordprocessingCanvas" xmlns:cx="http://schemas.microsoft.com/office/drawing/2014/chartex" xmlns:cx1="http://schemas.microsoft.com/office/drawing/2015/9/8/chartex" xmlns:cx2="http://schemas.microsoft.com/office/drawing/2015/10/21/chartex" xmlns:cx3="http://schemas.microsoft.com/office/drawing/2016/5/9/chartex" xmlns:cx4="http://schemas.microsoft.com/office/drawing/2016/5/10/chartex" xmlns:cx5="http://schemas.microsoft.com/office/drawing/2016/5/11/chartex" xmlns:cx6="http://schemas.microsoft.com/office/drawing/2016/5/12/chartex" xmlns:cx7="http://schemas.microsoft.com/office/drawing/2016/5/13/chartex" xmlns:cx8="http://schemas.microsoft.com/office/drawing/2016/5/14/chartex" xmlns:mc="http://schemas.openxmlformats.org/markup-compatibility/2006" xmlns:aink="http://schemas.microsoft.com/office/drawing/2016/ink" xmlns:am3d="http://schemas.microsoft.com/office/drawing/2017/model3d" xmlns:o="urn:schemas-microsoft-com:office:office" xmlns:r="http://schemas.openxmlformats.org/officeDocument/2006/relationships" xmlns:m="http://schemas.openxmlformats.org/officeDocument/2006/math" xmlns:v="urn:schemas-microsoft-com:vml" xmlns:wp14="http://schemas.microsoft.com/office/word/2010/wordprocessingDrawing" xmlns:wp="http://schemas.openxmlformats.org/drawingml/2006/wordprocessingDrawing" xmlns:w10="urn:schemas-microsoft-com:office:word" xmlns:w="http://schemas.openxmlformats.org/wordprocessingml/2006/main" xmlns:w14="http://schemas.microsoft.com/office/word/2010/wordml" xmlns:w15="http://schemas.microsoft.com/office/word/2012/wordml" xmlns:w16cid="http://schemas.microsoft.com/office/word/2016/wordml/cid" xmlns:w16se="http://schemas.microsoft.com/office/word/2015/wordml/symex" xmlns:wpg="http://schemas.microsoft.com/office/word/2010/wordprocessingGroup" xmlns:wpi="http://schemas.microsoft.com/office/word/2010/wordprocessingInk" xmlns:wne="http://schemas.microsoft.com/office/word/2006/wordml" xmlns:wps="http://schemas.microsoft.com/office/word/2010/wordprocessingShape" mc:Ignorable="w14 w15 w16se w16cid wp14">
+<w:document xmlns:wpc="http://schemas.microsoft.com/office/word/2010/wordprocessingCanvas" xmlns:cx="http://schemas.microsoft.com/office/drawing/2014/chartex" xmlns:cx1="http://schemas.microsoft.com/office/drawing/2015/9/8/chartex" xmlns:cx2="http://schemas.microsoft.com/office/drawing/2015/10/21/chartex" xmlns:cx3="http://schemas.microsoft.com/office/drawing/2016/5/9/chartex" xmlns:cx4="http://schemas.microsoft.com/office/drawing/2016/5/10/chartex" xmlns:cx5="http://schemas.microsoft.com/office/drawing/2016/5/11/chartex" xmlns:cx6="http://schemas.microsoft.com/office/drawing/2016/5/12/chartex" xmlns:cx7="http://schemas.microsoft.com/office/drawing/2016/5/13/chartex" xmlns:cx8="http://schemas.microsoft.com/office/drawing/2016/5/14/chartex" xmlns:mc="http://schemas.openxmlformats.org/markup-compatibility/2006" xmlns:aink="http://schemas.microsoft.com/office/drawing/2016/ink" xmlns:am3d="http://schemas.microsoft.com/office/drawing/2017/model3d" xmlns:o="urn:schemas-microsoft-com:office:office" xmlns:r="http://schemas.openxmlformats.org/officeDocument/2006/relationships" xmlns:m="http://schemas.openxmlformats.org/officeDocument/2006/math" xmlns:v="urn:schemas-microsoft-com:vml" xmlns:wp14="http://schemas.microsoft.com/office/word/2010/wordprocessingDrawing" xmlns:wp="http://schemas.openxmlformats.org/drawingml/2006/wordprocessingDrawing" xmlns:w10="urn:schemas-microsoft-com:office:word" xmlns:w="http://schemas.openxmlformats.org/wordprocessingml/2006/main" xmlns:w14="http://schemas.microsoft.com/office/word/2010/wordml" xmlns:w15="http://schemas.microsoft.com/office/word/2012/wordml" xmlns:w16cex="http://schemas.microsoft.com/office/word/2018/wordml/cex" xmlns:w16cid="http://schemas.microsoft.com/office/word/2016/wordml/cid" xmlns:w16="http://schemas.microsoft.com/office/word/2018/wordml" xmlns:w16sdtdh="http://schemas.microsoft.com/office/word/2020/wordml/sdtdatahash" xmlns:w16se="http://schemas.microsoft.com/office/word/2015/wordml/symex" xmlns:wpg="http://schemas.microsoft.com/office/word/2010/wordprocessingGroup" xmlns:wpi="http://schemas.microsoft.com/office/word/2010/wordprocessingInk" xmlns:wne="http://schemas.microsoft.com/office/word/2006/wordml" xmlns:wps="http://schemas.microsoft.com/office/word/2010/wordprocessingShape" mc:Ignorable="w14 w15 w16se w16cid w16 w16cex w16sdtdh wp14">
   <w:body>
     <w:p>
       <w:pPr>
@@ -271,8 +271,6 @@
         </w:rPr>
         <w:t xml:space="preserve">I suggest we use </w:t>
       </w:r>
-      <w:bookmarkStart w:id="0" w:name="_GoBack"/>
-      <w:bookmarkEnd w:id="0"/>
       <w:r>
         <w:rPr>
           <w:rFonts w:asciiTheme="majorHAnsi" w:hAnsiTheme="majorHAnsi" w:cstheme="majorHAnsi"/>
@@ -457,25 +455,7 @@
           <w:sz w:val="28"/>
           <w:lang w:val="en-IE"/>
         </w:rPr>
-        <w:t xml:space="preserve">ABS </w:t>
-      </w:r>
-      <w:proofErr w:type="gramStart"/>
-      <w:r>
-        <w:rPr>
-          <w:rFonts w:asciiTheme="majorHAnsi" w:hAnsiTheme="majorHAnsi" w:cstheme="majorHAnsi"/>
-          <w:sz w:val="28"/>
-          <w:lang w:val="en-IE"/>
-        </w:rPr>
-        <w:t>stands</w:t>
-      </w:r>
-      <w:proofErr w:type="gramEnd"/>
-      <w:r>
-        <w:rPr>
-          <w:rFonts w:asciiTheme="majorHAnsi" w:hAnsiTheme="majorHAnsi" w:cstheme="majorHAnsi"/>
-          <w:sz w:val="28"/>
-          <w:lang w:val="en-IE"/>
-        </w:rPr>
-        <w:t xml:space="preserve"> for Agent Based System which is a topic we explore at the end of the module. </w:t>
+        <w:t xml:space="preserve">ABS stands for Agent Based System which is a topic we explore at the end of the module. </w:t>
       </w:r>
       <w:r>
         <w:rPr>
@@ -735,7 +715,6 @@
         </w:rPr>
         <w:t xml:space="preserve">In </w:t>
       </w:r>
-      <w:proofErr w:type="gramStart"/>
       <w:r>
         <w:rPr>
           <w:rFonts w:asciiTheme="majorHAnsi" w:hAnsiTheme="majorHAnsi" w:cstheme="majorHAnsi"/>
@@ -743,28 +722,7 @@
           <w:sz w:val="28"/>
           <w:lang w:val="en-IE"/>
         </w:rPr>
-        <w:t>Game::</w:t>
-      </w:r>
-      <w:proofErr w:type="spellStart"/>
-      <w:proofErr w:type="gramEnd"/>
-      <w:r>
-        <w:rPr>
-          <w:rFonts w:asciiTheme="majorHAnsi" w:hAnsiTheme="majorHAnsi" w:cstheme="majorHAnsi"/>
-          <w:b/>
-          <w:sz w:val="28"/>
-          <w:lang w:val="en-IE"/>
-        </w:rPr>
-        <w:t>setupDroids</w:t>
-      </w:r>
-      <w:proofErr w:type="spellEnd"/>
-      <w:r>
-        <w:rPr>
-          <w:rFonts w:asciiTheme="majorHAnsi" w:hAnsiTheme="majorHAnsi" w:cstheme="majorHAnsi"/>
-          <w:b/>
-          <w:sz w:val="28"/>
-          <w:lang w:val="en-IE"/>
-        </w:rPr>
-        <w:t>()</w:t>
+        <w:t>Game::setupDroids()</w:t>
       </w:r>
       <w:r>
         <w:rPr>
@@ -873,7 +831,6 @@
         </w:rPr>
         <w:t xml:space="preserve">e.g. </w:t>
       </w:r>
-      <w:proofErr w:type="spellStart"/>
       <w:r>
         <w:rPr>
           <w:rFonts w:asciiTheme="majorHAnsi" w:hAnsiTheme="majorHAnsi" w:cstheme="majorHAnsi"/>
@@ -883,7 +840,6 @@
         </w:rPr>
         <w:t>MoveTo</w:t>
       </w:r>
-      <w:proofErr w:type="spellEnd"/>
       <w:r>
         <w:rPr>
           <w:rFonts w:asciiTheme="majorHAnsi" w:hAnsiTheme="majorHAnsi" w:cstheme="majorHAnsi"/>
@@ -909,7 +865,6 @@
         </w:rPr>
         <w:t xml:space="preserve"> and </w:t>
       </w:r>
-      <w:proofErr w:type="spellStart"/>
       <w:r>
         <w:rPr>
           <w:rFonts w:asciiTheme="majorHAnsi" w:hAnsiTheme="majorHAnsi" w:cstheme="majorHAnsi"/>
@@ -919,7 +874,6 @@
         </w:rPr>
         <w:t>IsDroidInRange</w:t>
       </w:r>
-      <w:proofErr w:type="spellEnd"/>
       <w:r>
         <w:rPr>
           <w:rFonts w:asciiTheme="majorHAnsi" w:hAnsiTheme="majorHAnsi" w:cstheme="majorHAnsi"/>
@@ -1099,7 +1053,7 @@
           <w:sz w:val="28"/>
           <w:lang w:val="en-IE"/>
         </w:rPr>
-        <w:t>the tutorial explanation on line.</w:t>
+        <w:t>the tutorial explanation online.</w:t>
       </w:r>
     </w:p>
     <w:p>
@@ -1623,53 +1577,7 @@
           <w:sz w:val="28"/>
           <w:lang w:val="en-IE"/>
         </w:rPr>
-        <w:t xml:space="preserve">Don’t forget, a behaviour runs until SUCCESS or FAILURE and then stops. That is why you have to </w:t>
-      </w:r>
-      <w:proofErr w:type="gramStart"/>
-      <w:r>
-        <w:rPr>
-          <w:rFonts w:asciiTheme="majorHAnsi" w:hAnsiTheme="majorHAnsi" w:cstheme="majorHAnsi"/>
-          <w:sz w:val="28"/>
-          <w:lang w:val="en-IE"/>
-        </w:rPr>
-        <w:t>Reset(</w:t>
-      </w:r>
-      <w:proofErr w:type="gramEnd"/>
-      <w:r>
-        <w:rPr>
-          <w:rFonts w:asciiTheme="majorHAnsi" w:hAnsiTheme="majorHAnsi" w:cstheme="majorHAnsi"/>
-          <w:sz w:val="28"/>
-          <w:lang w:val="en-IE"/>
-        </w:rPr>
-        <w:t xml:space="preserve">) the behaviour if you want it to run again. See how I do this in </w:t>
-      </w:r>
-      <w:proofErr w:type="spellStart"/>
-      <w:proofErr w:type="gramStart"/>
-      <w:r>
-        <w:rPr>
-          <w:rFonts w:asciiTheme="majorHAnsi" w:hAnsiTheme="majorHAnsi" w:cstheme="majorHAnsi"/>
-          <w:sz w:val="28"/>
-          <w:lang w:val="en-IE"/>
-        </w:rPr>
-        <w:t>updateDroids</w:t>
-      </w:r>
-      <w:proofErr w:type="spellEnd"/>
-      <w:r>
-        <w:rPr>
-          <w:rFonts w:asciiTheme="majorHAnsi" w:hAnsiTheme="majorHAnsi" w:cstheme="majorHAnsi"/>
-          <w:sz w:val="28"/>
-          <w:lang w:val="en-IE"/>
-        </w:rPr>
-        <w:t>(</w:t>
-      </w:r>
-      <w:proofErr w:type="gramEnd"/>
-      <w:r>
-        <w:rPr>
-          <w:rFonts w:asciiTheme="majorHAnsi" w:hAnsiTheme="majorHAnsi" w:cstheme="majorHAnsi"/>
-          <w:sz w:val="28"/>
-          <w:lang w:val="en-IE"/>
-        </w:rPr>
-        <w:t>).</w:t>
+        <w:t>Don’t forget, a behaviour runs until SUCCESS or FAILURE and then stops. That is why you have to Reset() the behaviour if you want it to run again. See how I do this in updateDroids().</w:t>
       </w:r>
     </w:p>
     <w:p>
@@ -2030,7 +1938,7 @@
 </file>
 
 <file path=word/endnotes.xml><?xml version="1.0" encoding="utf-8"?>
-<w:endnotes xmlns:wpc="http://schemas.microsoft.com/office/word/2010/wordprocessingCanvas" xmlns:cx="http://schemas.microsoft.com/office/drawing/2014/chartex" xmlns:cx1="http://schemas.microsoft.com/office/drawing/2015/9/8/chartex" xmlns:cx2="http://schemas.microsoft.com/office/drawing/2015/10/21/chartex" xmlns:cx3="http://schemas.microsoft.com/office/drawing/2016/5/9/chartex" xmlns:cx4="http://schemas.microsoft.com/office/drawing/2016/5/10/chartex" xmlns:cx5="http://schemas.microsoft.com/office/drawing/2016/5/11/chartex" xmlns:cx6="http://schemas.microsoft.com/office/drawing/2016/5/12/chartex" xmlns:cx7="http://schemas.microsoft.com/office/drawing/2016/5/13/chartex" xmlns:cx8="http://schemas.microsoft.com/office/drawing/2016/5/14/chartex" xmlns:mc="http://schemas.openxmlformats.org/markup-compatibility/2006" xmlns:aink="http://schemas.microsoft.com/office/drawing/2016/ink" xmlns:am3d="http://schemas.microsoft.com/office/drawing/2017/model3d" xmlns:o="urn:schemas-microsoft-com:office:office" xmlns:r="http://schemas.openxmlformats.org/officeDocument/2006/relationships" xmlns:m="http://schemas.openxmlformats.org/officeDocument/2006/math" xmlns:v="urn:schemas-microsoft-com:vml" xmlns:wp14="http://schemas.microsoft.com/office/word/2010/wordprocessingDrawing" xmlns:wp="http://schemas.openxmlformats.org/drawingml/2006/wordprocessingDrawing" xmlns:w10="urn:schemas-microsoft-com:office:word" xmlns:w="http://schemas.openxmlformats.org/wordprocessingml/2006/main" xmlns:w14="http://schemas.microsoft.com/office/word/2010/wordml" xmlns:w15="http://schemas.microsoft.com/office/word/2012/wordml" xmlns:w16cid="http://schemas.microsoft.com/office/word/2016/wordml/cid" xmlns:w16se="http://schemas.microsoft.com/office/word/2015/wordml/symex" xmlns:wpg="http://schemas.microsoft.com/office/word/2010/wordprocessingGroup" xmlns:wpi="http://schemas.microsoft.com/office/word/2010/wordprocessingInk" xmlns:wne="http://schemas.microsoft.com/office/word/2006/wordml" xmlns:wps="http://schemas.microsoft.com/office/word/2010/wordprocessingShape" mc:Ignorable="w14 w15 w16se w16cid wp14">
+<w:endnotes xmlns:wpc="http://schemas.microsoft.com/office/word/2010/wordprocessingCanvas" xmlns:cx="http://schemas.microsoft.com/office/drawing/2014/chartex" xmlns:cx1="http://schemas.microsoft.com/office/drawing/2015/9/8/chartex" xmlns:cx2="http://schemas.microsoft.com/office/drawing/2015/10/21/chartex" xmlns:cx3="http://schemas.microsoft.com/office/drawing/2016/5/9/chartex" xmlns:cx4="http://schemas.microsoft.com/office/drawing/2016/5/10/chartex" xmlns:cx5="http://schemas.microsoft.com/office/drawing/2016/5/11/chartex" xmlns:cx6="http://schemas.microsoft.com/office/drawing/2016/5/12/chartex" xmlns:cx7="http://schemas.microsoft.com/office/drawing/2016/5/13/chartex" xmlns:cx8="http://schemas.microsoft.com/office/drawing/2016/5/14/chartex" xmlns:mc="http://schemas.openxmlformats.org/markup-compatibility/2006" xmlns:aink="http://schemas.microsoft.com/office/drawing/2016/ink" xmlns:am3d="http://schemas.microsoft.com/office/drawing/2017/model3d" xmlns:o="urn:schemas-microsoft-com:office:office" xmlns:r="http://schemas.openxmlformats.org/officeDocument/2006/relationships" xmlns:m="http://schemas.openxmlformats.org/officeDocument/2006/math" xmlns:v="urn:schemas-microsoft-com:vml" xmlns:wp14="http://schemas.microsoft.com/office/word/2010/wordprocessingDrawing" xmlns:wp="http://schemas.openxmlformats.org/drawingml/2006/wordprocessingDrawing" xmlns:w10="urn:schemas-microsoft-com:office:word" xmlns:w="http://schemas.openxmlformats.org/wordprocessingml/2006/main" xmlns:w14="http://schemas.microsoft.com/office/word/2010/wordml" xmlns:w15="http://schemas.microsoft.com/office/word/2012/wordml" xmlns:w16cex="http://schemas.microsoft.com/office/word/2018/wordml/cex" xmlns:w16cid="http://schemas.microsoft.com/office/word/2016/wordml/cid" xmlns:w16="http://schemas.microsoft.com/office/word/2018/wordml" xmlns:w16sdtdh="http://schemas.microsoft.com/office/word/2020/wordml/sdtdatahash" xmlns:w16se="http://schemas.microsoft.com/office/word/2015/wordml/symex" xmlns:wpg="http://schemas.microsoft.com/office/word/2010/wordprocessingGroup" xmlns:wpi="http://schemas.microsoft.com/office/word/2010/wordprocessingInk" xmlns:wne="http://schemas.microsoft.com/office/word/2006/wordml" xmlns:wps="http://schemas.microsoft.com/office/word/2010/wordprocessingShape" mc:Ignorable="w14 w15 w16se w16cid w16 w16cex w16sdtdh wp14">
   <w:endnote w:type="separator" w:id="-1">
     <w:p>
       <w:r>
@@ -2049,7 +1957,7 @@
 </file>
 
 <file path=word/footer1.xml><?xml version="1.0" encoding="utf-8"?>
-<w:ftr xmlns:wpc="http://schemas.microsoft.com/office/word/2010/wordprocessingCanvas" xmlns:cx="http://schemas.microsoft.com/office/drawing/2014/chartex" xmlns:cx1="http://schemas.microsoft.com/office/drawing/2015/9/8/chartex" xmlns:cx2="http://schemas.microsoft.com/office/drawing/2015/10/21/chartex" xmlns:cx3="http://schemas.microsoft.com/office/drawing/2016/5/9/chartex" xmlns:cx4="http://schemas.microsoft.com/office/drawing/2016/5/10/chartex" xmlns:cx5="http://schemas.microsoft.com/office/drawing/2016/5/11/chartex" xmlns:cx6="http://schemas.microsoft.com/office/drawing/2016/5/12/chartex" xmlns:cx7="http://schemas.microsoft.com/office/drawing/2016/5/13/chartex" xmlns:cx8="http://schemas.microsoft.com/office/drawing/2016/5/14/chartex" xmlns:mc="http://schemas.openxmlformats.org/markup-compatibility/2006" xmlns:aink="http://schemas.microsoft.com/office/drawing/2016/ink" xmlns:am3d="http://schemas.microsoft.com/office/drawing/2017/model3d" xmlns:o="urn:schemas-microsoft-com:office:office" xmlns:r="http://schemas.openxmlformats.org/officeDocument/2006/relationships" xmlns:m="http://schemas.openxmlformats.org/officeDocument/2006/math" xmlns:v="urn:schemas-microsoft-com:vml" xmlns:wp14="http://schemas.microsoft.com/office/word/2010/wordprocessingDrawing" xmlns:wp="http://schemas.openxmlformats.org/drawingml/2006/wordprocessingDrawing" xmlns:w10="urn:schemas-microsoft-com:office:word" xmlns:w="http://schemas.openxmlformats.org/wordprocessingml/2006/main" xmlns:w14="http://schemas.microsoft.com/office/word/2010/wordml" xmlns:w15="http://schemas.microsoft.com/office/word/2012/wordml" xmlns:w16cid="http://schemas.microsoft.com/office/word/2016/wordml/cid" xmlns:w16se="http://schemas.microsoft.com/office/word/2015/wordml/symex" xmlns:wpg="http://schemas.microsoft.com/office/word/2010/wordprocessingGroup" xmlns:wpi="http://schemas.microsoft.com/office/word/2010/wordprocessingInk" xmlns:wne="http://schemas.microsoft.com/office/word/2006/wordml" xmlns:wps="http://schemas.microsoft.com/office/word/2010/wordprocessingShape" mc:Ignorable="w14 w15 w16se w16cid wp14">
+<w:ftr xmlns:wpc="http://schemas.microsoft.com/office/word/2010/wordprocessingCanvas" xmlns:cx="http://schemas.microsoft.com/office/drawing/2014/chartex" xmlns:cx1="http://schemas.microsoft.com/office/drawing/2015/9/8/chartex" xmlns:cx2="http://schemas.microsoft.com/office/drawing/2015/10/21/chartex" xmlns:cx3="http://schemas.microsoft.com/office/drawing/2016/5/9/chartex" xmlns:cx4="http://schemas.microsoft.com/office/drawing/2016/5/10/chartex" xmlns:cx5="http://schemas.microsoft.com/office/drawing/2016/5/11/chartex" xmlns:cx6="http://schemas.microsoft.com/office/drawing/2016/5/12/chartex" xmlns:cx7="http://schemas.microsoft.com/office/drawing/2016/5/13/chartex" xmlns:cx8="http://schemas.microsoft.com/office/drawing/2016/5/14/chartex" xmlns:mc="http://schemas.openxmlformats.org/markup-compatibility/2006" xmlns:aink="http://schemas.microsoft.com/office/drawing/2016/ink" xmlns:am3d="http://schemas.microsoft.com/office/drawing/2017/model3d" xmlns:o="urn:schemas-microsoft-com:office:office" xmlns:r="http://schemas.openxmlformats.org/officeDocument/2006/relationships" xmlns:m="http://schemas.openxmlformats.org/officeDocument/2006/math" xmlns:v="urn:schemas-microsoft-com:vml" xmlns:wp14="http://schemas.microsoft.com/office/word/2010/wordprocessingDrawing" xmlns:wp="http://schemas.openxmlformats.org/drawingml/2006/wordprocessingDrawing" xmlns:w10="urn:schemas-microsoft-com:office:word" xmlns:w="http://schemas.openxmlformats.org/wordprocessingml/2006/main" xmlns:w14="http://schemas.microsoft.com/office/word/2010/wordml" xmlns:w15="http://schemas.microsoft.com/office/word/2012/wordml" xmlns:w16cex="http://schemas.microsoft.com/office/word/2018/wordml/cex" xmlns:w16cid="http://schemas.microsoft.com/office/word/2016/wordml/cid" xmlns:w16="http://schemas.microsoft.com/office/word/2018/wordml" xmlns:w16sdtdh="http://schemas.microsoft.com/office/word/2020/wordml/sdtdatahash" xmlns:w16se="http://schemas.microsoft.com/office/word/2015/wordml/symex" xmlns:wpg="http://schemas.microsoft.com/office/word/2010/wordprocessingGroup" xmlns:wpi="http://schemas.microsoft.com/office/word/2010/wordprocessingInk" xmlns:wne="http://schemas.microsoft.com/office/word/2006/wordml" xmlns:wps="http://schemas.microsoft.com/office/word/2010/wordprocessingShape" mc:Ignorable="w14 w15 w16se w16cid w16 w16cex w16sdtdh wp14">
   <w:sdt>
     <w:sdtPr>
       <w:id w:val="-370456492"/>
@@ -2167,7 +2075,7 @@
 </file>
 
 <file path=word/footnotes.xml><?xml version="1.0" encoding="utf-8"?>
-<w:footnotes xmlns:wpc="http://schemas.microsoft.com/office/word/2010/wordprocessingCanvas" xmlns:cx="http://schemas.microsoft.com/office/drawing/2014/chartex" xmlns:cx1="http://schemas.microsoft.com/office/drawing/2015/9/8/chartex" xmlns:cx2="http://schemas.microsoft.com/office/drawing/2015/10/21/chartex" xmlns:cx3="http://schemas.microsoft.com/office/drawing/2016/5/9/chartex" xmlns:cx4="http://schemas.microsoft.com/office/drawing/2016/5/10/chartex" xmlns:cx5="http://schemas.microsoft.com/office/drawing/2016/5/11/chartex" xmlns:cx6="http://schemas.microsoft.com/office/drawing/2016/5/12/chartex" xmlns:cx7="http://schemas.microsoft.com/office/drawing/2016/5/13/chartex" xmlns:cx8="http://schemas.microsoft.com/office/drawing/2016/5/14/chartex" xmlns:mc="http://schemas.openxmlformats.org/markup-compatibility/2006" xmlns:aink="http://schemas.microsoft.com/office/drawing/2016/ink" xmlns:am3d="http://schemas.microsoft.com/office/drawing/2017/model3d" xmlns:o="urn:schemas-microsoft-com:office:office" xmlns:r="http://schemas.openxmlformats.org/officeDocument/2006/relationships" xmlns:m="http://schemas.openxmlformats.org/officeDocument/2006/math" xmlns:v="urn:schemas-microsoft-com:vml" xmlns:wp14="http://schemas.microsoft.com/office/word/2010/wordprocessingDrawing" xmlns:wp="http://schemas.openxmlformats.org/drawingml/2006/wordprocessingDrawing" xmlns:w10="urn:schemas-microsoft-com:office:word" xmlns:w="http://schemas.openxmlformats.org/wordprocessingml/2006/main" xmlns:w14="http://schemas.microsoft.com/office/word/2010/wordml" xmlns:w15="http://schemas.microsoft.com/office/word/2012/wordml" xmlns:w16cid="http://schemas.microsoft.com/office/word/2016/wordml/cid" xmlns:w16se="http://schemas.microsoft.com/office/word/2015/wordml/symex" xmlns:wpg="http://schemas.microsoft.com/office/word/2010/wordprocessingGroup" xmlns:wpi="http://schemas.microsoft.com/office/word/2010/wordprocessingInk" xmlns:wne="http://schemas.microsoft.com/office/word/2006/wordml" xmlns:wps="http://schemas.microsoft.com/office/word/2010/wordprocessingShape" mc:Ignorable="w14 w15 w16se w16cid wp14">
+<w:footnotes xmlns:wpc="http://schemas.microsoft.com/office/word/2010/wordprocessingCanvas" xmlns:cx="http://schemas.microsoft.com/office/drawing/2014/chartex" xmlns:cx1="http://schemas.microsoft.com/office/drawing/2015/9/8/chartex" xmlns:cx2="http://schemas.microsoft.com/office/drawing/2015/10/21/chartex" xmlns:cx3="http://schemas.microsoft.com/office/drawing/2016/5/9/chartex" xmlns:cx4="http://schemas.microsoft.com/office/drawing/2016/5/10/chartex" xmlns:cx5="http://schemas.microsoft.com/office/drawing/2016/5/11/chartex" xmlns:cx6="http://schemas.microsoft.com/office/drawing/2016/5/12/chartex" xmlns:cx7="http://schemas.microsoft.com/office/drawing/2016/5/13/chartex" xmlns:cx8="http://schemas.microsoft.com/office/drawing/2016/5/14/chartex" xmlns:mc="http://schemas.openxmlformats.org/markup-compatibility/2006" xmlns:aink="http://schemas.microsoft.com/office/drawing/2016/ink" xmlns:am3d="http://schemas.microsoft.com/office/drawing/2017/model3d" xmlns:o="urn:schemas-microsoft-com:office:office" xmlns:r="http://schemas.openxmlformats.org/officeDocument/2006/relationships" xmlns:m="http://schemas.openxmlformats.org/officeDocument/2006/math" xmlns:v="urn:schemas-microsoft-com:vml" xmlns:wp14="http://schemas.microsoft.com/office/word/2010/wordprocessingDrawing" xmlns:wp="http://schemas.openxmlformats.org/drawingml/2006/wordprocessingDrawing" xmlns:w10="urn:schemas-microsoft-com:office:word" xmlns:w="http://schemas.openxmlformats.org/wordprocessingml/2006/main" xmlns:w14="http://schemas.microsoft.com/office/word/2010/wordml" xmlns:w15="http://schemas.microsoft.com/office/word/2012/wordml" xmlns:w16cex="http://schemas.microsoft.com/office/word/2018/wordml/cex" xmlns:w16cid="http://schemas.microsoft.com/office/word/2016/wordml/cid" xmlns:w16="http://schemas.microsoft.com/office/word/2018/wordml" xmlns:w16sdtdh="http://schemas.microsoft.com/office/word/2020/wordml/sdtdatahash" xmlns:w16se="http://schemas.microsoft.com/office/word/2015/wordml/symex" xmlns:wpg="http://schemas.microsoft.com/office/word/2010/wordprocessingGroup" xmlns:wpi="http://schemas.microsoft.com/office/word/2010/wordprocessingInk" xmlns:wne="http://schemas.microsoft.com/office/word/2006/wordml" xmlns:wps="http://schemas.microsoft.com/office/word/2010/wordprocessingShape" mc:Ignorable="w14 w15 w16se w16cid w16 w16cex w16sdtdh wp14">
   <w:footnote w:type="separator" w:id="-1">
     <w:p>
       <w:r>
@@ -2186,7 +2094,7 @@
 </file>
 
 <file path=word/header1.xml><?xml version="1.0" encoding="utf-8"?>
-<w:hdr xmlns:wpc="http://schemas.microsoft.com/office/word/2010/wordprocessingCanvas" xmlns:cx="http://schemas.microsoft.com/office/drawing/2014/chartex" xmlns:cx1="http://schemas.microsoft.com/office/drawing/2015/9/8/chartex" xmlns:cx2="http://schemas.microsoft.com/office/drawing/2015/10/21/chartex" xmlns:cx3="http://schemas.microsoft.com/office/drawing/2016/5/9/chartex" xmlns:cx4="http://schemas.microsoft.com/office/drawing/2016/5/10/chartex" xmlns:cx5="http://schemas.microsoft.com/office/drawing/2016/5/11/chartex" xmlns:cx6="http://schemas.microsoft.com/office/drawing/2016/5/12/chartex" xmlns:cx7="http://schemas.microsoft.com/office/drawing/2016/5/13/chartex" xmlns:cx8="http://schemas.microsoft.com/office/drawing/2016/5/14/chartex" xmlns:mc="http://schemas.openxmlformats.org/markup-compatibility/2006" xmlns:aink="http://schemas.microsoft.com/office/drawing/2016/ink" xmlns:am3d="http://schemas.microsoft.com/office/drawing/2017/model3d" xmlns:o="urn:schemas-microsoft-com:office:office" xmlns:r="http://schemas.openxmlformats.org/officeDocument/2006/relationships" xmlns:m="http://schemas.openxmlformats.org/officeDocument/2006/math" xmlns:v="urn:schemas-microsoft-com:vml" xmlns:wp14="http://schemas.microsoft.com/office/word/2010/wordprocessingDrawing" xmlns:wp="http://schemas.openxmlformats.org/drawingml/2006/wordprocessingDrawing" xmlns:w10="urn:schemas-microsoft-com:office:word" xmlns:w="http://schemas.openxmlformats.org/wordprocessingml/2006/main" xmlns:w14="http://schemas.microsoft.com/office/word/2010/wordml" xmlns:w15="http://schemas.microsoft.com/office/word/2012/wordml" xmlns:w16cid="http://schemas.microsoft.com/office/word/2016/wordml/cid" xmlns:w16se="http://schemas.microsoft.com/office/word/2015/wordml/symex" xmlns:wpg="http://schemas.microsoft.com/office/word/2010/wordprocessingGroup" xmlns:wpi="http://schemas.microsoft.com/office/word/2010/wordprocessingInk" xmlns:wne="http://schemas.microsoft.com/office/word/2006/wordml" xmlns:wps="http://schemas.microsoft.com/office/word/2010/wordprocessingShape" mc:Ignorable="w14 w15 w16se w16cid wp14">
+<w:hdr xmlns:wpc="http://schemas.microsoft.com/office/word/2010/wordprocessingCanvas" xmlns:cx="http://schemas.microsoft.com/office/drawing/2014/chartex" xmlns:cx1="http://schemas.microsoft.com/office/drawing/2015/9/8/chartex" xmlns:cx2="http://schemas.microsoft.com/office/drawing/2015/10/21/chartex" xmlns:cx3="http://schemas.microsoft.com/office/drawing/2016/5/9/chartex" xmlns:cx4="http://schemas.microsoft.com/office/drawing/2016/5/10/chartex" xmlns:cx5="http://schemas.microsoft.com/office/drawing/2016/5/11/chartex" xmlns:cx6="http://schemas.microsoft.com/office/drawing/2016/5/12/chartex" xmlns:cx7="http://schemas.microsoft.com/office/drawing/2016/5/13/chartex" xmlns:cx8="http://schemas.microsoft.com/office/drawing/2016/5/14/chartex" xmlns:mc="http://schemas.openxmlformats.org/markup-compatibility/2006" xmlns:aink="http://schemas.microsoft.com/office/drawing/2016/ink" xmlns:am3d="http://schemas.microsoft.com/office/drawing/2017/model3d" xmlns:o="urn:schemas-microsoft-com:office:office" xmlns:r="http://schemas.openxmlformats.org/officeDocument/2006/relationships" xmlns:m="http://schemas.openxmlformats.org/officeDocument/2006/math" xmlns:v="urn:schemas-microsoft-com:vml" xmlns:wp14="http://schemas.microsoft.com/office/word/2010/wordprocessingDrawing" xmlns:wp="http://schemas.openxmlformats.org/drawingml/2006/wordprocessingDrawing" xmlns:w10="urn:schemas-microsoft-com:office:word" xmlns:w="http://schemas.openxmlformats.org/wordprocessingml/2006/main" xmlns:w14="http://schemas.microsoft.com/office/word/2010/wordml" xmlns:w15="http://schemas.microsoft.com/office/word/2012/wordml" xmlns:w16cex="http://schemas.microsoft.com/office/word/2018/wordml/cex" xmlns:w16cid="http://schemas.microsoft.com/office/word/2016/wordml/cid" xmlns:w16="http://schemas.microsoft.com/office/word/2018/wordml" xmlns:w16sdtdh="http://schemas.microsoft.com/office/word/2020/wordml/sdtdatahash" xmlns:w16se="http://schemas.microsoft.com/office/word/2015/wordml/symex" xmlns:wpg="http://schemas.microsoft.com/office/word/2010/wordprocessingGroup" xmlns:wpi="http://schemas.microsoft.com/office/word/2010/wordprocessingInk" xmlns:wne="http://schemas.microsoft.com/office/word/2006/wordml" xmlns:wps="http://schemas.microsoft.com/office/word/2010/wordprocessingShape" mc:Ignorable="w14 w15 w16se w16cid w16 w16cex w16sdtdh wp14">
   <w:p>
     <w:pPr>
       <w:pStyle w:val="Header"/>
@@ -2248,7 +2156,7 @@
 </file>
 
 <file path=word/numbering.xml><?xml version="1.0" encoding="utf-8"?>
-<w:numbering xmlns:wpc="http://schemas.microsoft.com/office/word/2010/wordprocessingCanvas" xmlns:cx="http://schemas.microsoft.com/office/drawing/2014/chartex" xmlns:cx1="http://schemas.microsoft.com/office/drawing/2015/9/8/chartex" xmlns:cx2="http://schemas.microsoft.com/office/drawing/2015/10/21/chartex" xmlns:cx3="http://schemas.microsoft.com/office/drawing/2016/5/9/chartex" xmlns:cx4="http://schemas.microsoft.com/office/drawing/2016/5/10/chartex" xmlns:cx5="http://schemas.microsoft.com/office/drawing/2016/5/11/chartex" xmlns:cx6="http://schemas.microsoft.com/office/drawing/2016/5/12/chartex" xmlns:cx7="http://schemas.microsoft.com/office/drawing/2016/5/13/chartex" xmlns:cx8="http://schemas.microsoft.com/office/drawing/2016/5/14/chartex" xmlns:mc="http://schemas.openxmlformats.org/markup-compatibility/2006" xmlns:aink="http://schemas.microsoft.com/office/drawing/2016/ink" xmlns:am3d="http://schemas.microsoft.com/office/drawing/2017/model3d" xmlns:o="urn:schemas-microsoft-com:office:office" xmlns:r="http://schemas.openxmlformats.org/officeDocument/2006/relationships" xmlns:m="http://schemas.openxmlformats.org/officeDocument/2006/math" xmlns:v="urn:schemas-microsoft-com:vml" xmlns:wp14="http://schemas.microsoft.com/office/word/2010/wordprocessingDrawing" xmlns:wp="http://schemas.openxmlformats.org/drawingml/2006/wordprocessingDrawing" xmlns:w10="urn:schemas-microsoft-com:office:word" xmlns:w="http://schemas.openxmlformats.org/wordprocessingml/2006/main" xmlns:w14="http://schemas.microsoft.com/office/word/2010/wordml" xmlns:w15="http://schemas.microsoft.com/office/word/2012/wordml" xmlns:w16cid="http://schemas.microsoft.com/office/word/2016/wordml/cid" xmlns:w16se="http://schemas.microsoft.com/office/word/2015/wordml/symex" xmlns:wpg="http://schemas.microsoft.com/office/word/2010/wordprocessingGroup" xmlns:wpi="http://schemas.microsoft.com/office/word/2010/wordprocessingInk" xmlns:wne="http://schemas.microsoft.com/office/word/2006/wordml" xmlns:wps="http://schemas.microsoft.com/office/word/2010/wordprocessingShape" mc:Ignorable="w14 w15 w16se w16cid wp14">
+<w:numbering xmlns:wpc="http://schemas.microsoft.com/office/word/2010/wordprocessingCanvas" xmlns:cx="http://schemas.microsoft.com/office/drawing/2014/chartex" xmlns:cx1="http://schemas.microsoft.com/office/drawing/2015/9/8/chartex" xmlns:cx2="http://schemas.microsoft.com/office/drawing/2015/10/21/chartex" xmlns:cx3="http://schemas.microsoft.com/office/drawing/2016/5/9/chartex" xmlns:cx4="http://schemas.microsoft.com/office/drawing/2016/5/10/chartex" xmlns:cx5="http://schemas.microsoft.com/office/drawing/2016/5/11/chartex" xmlns:cx6="http://schemas.microsoft.com/office/drawing/2016/5/12/chartex" xmlns:cx7="http://schemas.microsoft.com/office/drawing/2016/5/13/chartex" xmlns:cx8="http://schemas.microsoft.com/office/drawing/2016/5/14/chartex" xmlns:mc="http://schemas.openxmlformats.org/markup-compatibility/2006" xmlns:aink="http://schemas.microsoft.com/office/drawing/2016/ink" xmlns:am3d="http://schemas.microsoft.com/office/drawing/2017/model3d" xmlns:o="urn:schemas-microsoft-com:office:office" xmlns:r="http://schemas.openxmlformats.org/officeDocument/2006/relationships" xmlns:m="http://schemas.openxmlformats.org/officeDocument/2006/math" xmlns:v="urn:schemas-microsoft-com:vml" xmlns:wp14="http://schemas.microsoft.com/office/word/2010/wordprocessingDrawing" xmlns:wp="http://schemas.openxmlformats.org/drawingml/2006/wordprocessingDrawing" xmlns:w10="urn:schemas-microsoft-com:office:word" xmlns:w="http://schemas.openxmlformats.org/wordprocessingml/2006/main" xmlns:w14="http://schemas.microsoft.com/office/word/2010/wordml" xmlns:w15="http://schemas.microsoft.com/office/word/2012/wordml" xmlns:w16cex="http://schemas.microsoft.com/office/word/2018/wordml/cex" xmlns:w16cid="http://schemas.microsoft.com/office/word/2016/wordml/cid" xmlns:w16="http://schemas.microsoft.com/office/word/2018/wordml" xmlns:w16sdtdh="http://schemas.microsoft.com/office/word/2020/wordml/sdtdatahash" xmlns:w16se="http://schemas.microsoft.com/office/word/2015/wordml/symex" xmlns:wpg="http://schemas.microsoft.com/office/word/2010/wordprocessingGroup" xmlns:wpi="http://schemas.microsoft.com/office/word/2010/wordprocessingInk" xmlns:wne="http://schemas.microsoft.com/office/word/2006/wordml" xmlns:wps="http://schemas.microsoft.com/office/word/2010/wordprocessingShape" mc:Ignorable="w14 w15 w16se w16cid w16 w16cex w16sdtdh wp14">
   <w:abstractNum w:abstractNumId="0" w15:restartNumberingAfterBreak="0">
     <w:nsid w:val="295B434B"/>
     <w:multiLevelType w:val="hybridMultilevel"/>
@@ -2806,7 +2714,7 @@
 </file>
 
 <file path=word/styles.xml><?xml version="1.0" encoding="utf-8"?>
-<w:styles xmlns:mc="http://schemas.openxmlformats.org/markup-compatibility/2006" xmlns:r="http://schemas.openxmlformats.org/officeDocument/2006/relationships" xmlns:w="http://schemas.openxmlformats.org/wordprocessingml/2006/main" xmlns:w14="http://schemas.microsoft.com/office/word/2010/wordml" xmlns:w15="http://schemas.microsoft.com/office/word/2012/wordml" xmlns:w16cid="http://schemas.microsoft.com/office/word/2016/wordml/cid" xmlns:w16se="http://schemas.microsoft.com/office/word/2015/wordml/symex" mc:Ignorable="w14 w15 w16se w16cid">
+<w:styles xmlns:mc="http://schemas.openxmlformats.org/markup-compatibility/2006" xmlns:r="http://schemas.openxmlformats.org/officeDocument/2006/relationships" xmlns:w="http://schemas.openxmlformats.org/wordprocessingml/2006/main" xmlns:w14="http://schemas.microsoft.com/office/word/2010/wordml" xmlns:w15="http://schemas.microsoft.com/office/word/2012/wordml" xmlns:w16cex="http://schemas.microsoft.com/office/word/2018/wordml/cex" xmlns:w16cid="http://schemas.microsoft.com/office/word/2016/wordml/cid" xmlns:w16="http://schemas.microsoft.com/office/word/2018/wordml" xmlns:w16sdtdh="http://schemas.microsoft.com/office/word/2020/wordml/sdtdatahash" xmlns:w16se="http://schemas.microsoft.com/office/word/2015/wordml/symex" mc:Ignorable="w14 w15 w16se w16cid w16 w16cex w16sdtdh">
   <w:docDefaults>
     <w:rPrDefault>
       <w:rPr>
@@ -2818,7 +2726,7 @@
     </w:rPrDefault>
     <w:pPrDefault/>
   </w:docDefaults>
-  <w:latentStyles w:defLockedState="0" w:defUIPriority="99" w:defSemiHidden="0" w:defUnhideWhenUsed="0" w:defQFormat="0" w:count="375">
+  <w:latentStyles w:defLockedState="0" w:defUIPriority="99" w:defSemiHidden="0" w:defUnhideWhenUsed="0" w:defQFormat="0" w:count="376">
     <w:lsdException w:name="Normal" w:uiPriority="0" w:qFormat="1"/>
     <w:lsdException w:name="heading 1" w:uiPriority="9" w:qFormat="1"/>
     <w:lsdException w:name="heading 2" w:semiHidden="1" w:uiPriority="9" w:unhideWhenUsed="1" w:qFormat="1"/>
@@ -2924,7 +2832,6 @@
     <w:lsdException w:name="HTML Sample" w:semiHidden="1" w:unhideWhenUsed="1"/>
     <w:lsdException w:name="HTML Typewriter" w:semiHidden="1" w:unhideWhenUsed="1"/>
     <w:lsdException w:name="HTML Variable" w:semiHidden="1" w:unhideWhenUsed="1"/>
-    <w:lsdException w:name="Normal Table" w:semiHidden="1" w:unhideWhenUsed="1"/>
     <w:lsdException w:name="annotation subject" w:semiHidden="1" w:unhideWhenUsed="1"/>
     <w:lsdException w:name="No List" w:semiHidden="1" w:unhideWhenUsed="1"/>
     <w:lsdException w:name="Outline List 1" w:semiHidden="1" w:unhideWhenUsed="1"/>
@@ -2971,10 +2878,8 @@
     <w:lsdException w:name="Table Subtle 2" w:semiHidden="1" w:unhideWhenUsed="1"/>
     <w:lsdException w:name="Table Web 1" w:semiHidden="1" w:unhideWhenUsed="1"/>
     <w:lsdException w:name="Table Web 2" w:semiHidden="1" w:unhideWhenUsed="1"/>
-    <w:lsdException w:name="Table Web 3" w:semiHidden="1" w:unhideWhenUsed="1"/>
     <w:lsdException w:name="Balloon Text" w:semiHidden="1" w:unhideWhenUsed="1"/>
     <w:lsdException w:name="Table Grid" w:uiPriority="59"/>
-    <w:lsdException w:name="Table Theme" w:semiHidden="1" w:unhideWhenUsed="1"/>
     <w:lsdException w:name="Placeholder Text" w:semiHidden="1"/>
     <w:lsdException w:name="No Spacing" w:uiPriority="1" w:qFormat="1"/>
     <w:lsdException w:name="Light Shading" w:uiPriority="60"/>
@@ -3194,6 +3099,7 @@
     <w:lsdException w:name="Smart Hyperlink" w:semiHidden="1" w:unhideWhenUsed="1"/>
     <w:lsdException w:name="Hashtag" w:semiHidden="1" w:unhideWhenUsed="1"/>
     <w:lsdException w:name="Unresolved Mention" w:semiHidden="1" w:unhideWhenUsed="1"/>
+    <w:lsdException w:name="Smart Link" w:semiHidden="1" w:unhideWhenUsed="1"/>
   </w:latentStyles>
   <w:style w:type="paragraph" w:default="1" w:styleId="Normal">
     <w:name w:val="Normal"/>

</xml_diff>